<commit_message>
Update of Project Documentation
</commit_message>
<xml_diff>
--- a/Projekt 2/Sprawozdanie 2.docx
+++ b/Projekt 2/Sprawozdanie 2.docx
@@ -238,11 +238,28 @@
       </w:r>
     </w:p>
     <w:p>
-      <w:r>
+      <w:pPr>
+        <w:rPr>
+          <w:sz w:val="24"/>
+          <w:szCs w:val="24"/>
+        </w:rPr>
+      </w:pPr>
+      <w:r>
+        <w:rPr>
+          <w:sz w:val="24"/>
+          <w:szCs w:val="24"/>
+        </w:rPr>
         <w:t>Program składa się z 2 klas:</w:t>
       </w:r>
     </w:p>
-    <w:p/>
+    <w:p>
+      <w:pPr>
+        <w:rPr>
+          <w:sz w:val="24"/>
+          <w:szCs w:val="24"/>
+        </w:rPr>
+      </w:pPr>
+    </w:p>
     <w:p>
       <w:r>
         <w:t xml:space="preserve">Klasy </w:t>
@@ -284,10 +301,10 @@
             <v:path o:extrusionok="f" gradientshapeok="t" o:connecttype="rect"/>
             <o:lock v:ext="edit" aspectratio="t"/>
           </v:shapetype>
-          <v:shape id="_x0000_i1034" type="#_x0000_t75" style="width:453.75pt;height:53.25pt" o:ole="">
+          <v:shape id="_x0000_i1025" type="#_x0000_t75" style="width:453.75pt;height:53.25pt" o:ole="">
             <v:imagedata r:id="rId5" o:title=""/>
           </v:shape>
-          <o:OLEObject Type="Embed" ProgID="Word.OpenDocumentText.12" ShapeID="_x0000_i1034" DrawAspect="Content" ObjectID="_1667806015" r:id="rId6"/>
+          <o:OLEObject Type="Embed" ProgID="Word.OpenDocumentText.12" ShapeID="_x0000_i1025" DrawAspect="Content" ObjectID="_1667806933" r:id="rId6"/>
         </w:object>
       </w:r>
     </w:p>
@@ -295,7 +312,6 @@
       <w:r>
         <w:t xml:space="preserve">Posiadające pola </w:t>
       </w:r>
-      <w:proofErr w:type="spellStart"/>
       <w:r>
         <w:rPr>
           <w:i/>
@@ -303,11 +319,9 @@
         </w:rPr>
         <w:t>text</w:t>
       </w:r>
-      <w:proofErr w:type="spellEnd"/>
       <w:r>
         <w:t xml:space="preserve">, oraz wartość logiczną </w:t>
       </w:r>
-      <w:proofErr w:type="spellStart"/>
       <w:r>
         <w:rPr>
           <w:i/>
@@ -315,7 +329,6 @@
         </w:rPr>
         <w:t>done</w:t>
       </w:r>
-      <w:proofErr w:type="spellEnd"/>
     </w:p>
     <w:p/>
     <w:p/>
@@ -335,10 +348,10 @@
     <w:p>
       <w:r>
         <w:object w:dxaOrig="9072" w:dyaOrig="9077" w14:anchorId="4B0253BC">
-          <v:shape id="_x0000_i1032" type="#_x0000_t75" style="width:453.75pt;height:453.75pt" o:ole="">
+          <v:shape id="_x0000_i1026" type="#_x0000_t75" style="width:453.75pt;height:453.75pt" o:ole="">
             <v:imagedata r:id="rId7" o:title=""/>
           </v:shape>
-          <o:OLEObject Type="Embed" ProgID="Word.OpenDocumentText.12" ShapeID="_x0000_i1032" DrawAspect="Content" ObjectID="_1667806016" r:id="rId8"/>
+          <o:OLEObject Type="Embed" ProgID="Word.OpenDocumentText.12" ShapeID="_x0000_i1026" DrawAspect="Content" ObjectID="_1667806934" r:id="rId8"/>
         </w:object>
       </w:r>
     </w:p>
@@ -358,16 +371,23 @@
     <w:p>
       <w:pPr>
         <w:rPr>
-          <w:sz w:val="28"/>
-          <w:szCs w:val="28"/>
-        </w:rPr>
-      </w:pPr>
-      <w:r>
-        <w:rPr>
-          <w:sz w:val="28"/>
-          <w:szCs w:val="28"/>
-        </w:rPr>
-        <w:t>Następnie jest tworzona nowa lista:</w:t>
+          <w:sz w:val="24"/>
+          <w:szCs w:val="24"/>
+        </w:rPr>
+      </w:pPr>
+      <w:r>
+        <w:rPr>
+          <w:sz w:val="24"/>
+          <w:szCs w:val="24"/>
+        </w:rPr>
+        <w:t xml:space="preserve">Następnie </w:t>
+      </w:r>
+      <w:r>
+        <w:rPr>
+          <w:sz w:val="24"/>
+          <w:szCs w:val="24"/>
+        </w:rPr>
+        <w:t>zostaje stworzona nowa lista:</w:t>
       </w:r>
     </w:p>
     <w:bookmarkStart w:id="2" w:name="_MON_1667804337"/>
@@ -385,10 +405,10 @@
           <w:szCs w:val="30"/>
         </w:rPr>
         <w:object w:dxaOrig="9072" w:dyaOrig="400" w14:anchorId="1818AED8">
-          <v:shape id="_x0000_i1046" type="#_x0000_t75" style="width:453.75pt;height:20.25pt" o:ole="">
+          <v:shape id="_x0000_i1027" type="#_x0000_t75" style="width:453.75pt;height:20.25pt" o:ole="">
             <v:imagedata r:id="rId9" o:title=""/>
           </v:shape>
-          <o:OLEObject Type="Embed" ProgID="Word.OpenDocumentText.12" ShapeID="_x0000_i1046" DrawAspect="Content" ObjectID="_1667806017" r:id="rId10"/>
+          <o:OLEObject Type="Embed" ProgID="Word.OpenDocumentText.12" ShapeID="_x0000_i1027" DrawAspect="Content" ObjectID="_1667806935" r:id="rId10"/>
         </w:object>
       </w:r>
     </w:p>
@@ -419,6 +439,73 @@
     <w:p>
       <w:pPr>
         <w:rPr>
+          <w:sz w:val="24"/>
+          <w:szCs w:val="24"/>
+        </w:rPr>
+      </w:pPr>
+      <w:r>
+        <w:rPr>
+          <w:sz w:val="24"/>
+          <w:szCs w:val="24"/>
+        </w:rPr>
+        <w:lastRenderedPageBreak/>
+        <w:t xml:space="preserve">Reszta programu </w:t>
+      </w:r>
+      <w:r>
+        <w:rPr>
+          <w:sz w:val="24"/>
+          <w:szCs w:val="24"/>
+        </w:rPr>
+        <w:t>zawiera</w:t>
+      </w:r>
+      <w:r>
+        <w:rPr>
+          <w:sz w:val="24"/>
+          <w:szCs w:val="24"/>
+        </w:rPr>
+        <w:t xml:space="preserve"> funkcje </w:t>
+      </w:r>
+      <w:r>
+        <w:rPr>
+          <w:sz w:val="24"/>
+          <w:szCs w:val="24"/>
+        </w:rPr>
+        <w:t xml:space="preserve">pozwalające na </w:t>
+      </w:r>
+      <w:r>
+        <w:rPr>
+          <w:sz w:val="24"/>
+          <w:szCs w:val="24"/>
+        </w:rPr>
+        <w:t>interakcj</w:t>
+      </w:r>
+      <w:r>
+        <w:rPr>
+          <w:sz w:val="24"/>
+          <w:szCs w:val="24"/>
+        </w:rPr>
+        <w:t>e</w:t>
+      </w:r>
+      <w:r>
+        <w:rPr>
+          <w:sz w:val="24"/>
+          <w:szCs w:val="24"/>
+        </w:rPr>
+        <w:t xml:space="preserve"> z użytkownikiem</w:t>
+      </w:r>
+      <w:r>
+        <w:rPr>
+          <w:sz w:val="24"/>
+          <w:szCs w:val="24"/>
+        </w:rPr>
+        <w:t>:</w:t>
+      </w:r>
+    </w:p>
+    <w:bookmarkStart w:id="3" w:name="_MON_1667804165"/>
+    <w:bookmarkEnd w:id="3"/>
+    <w:p>
+      <w:pPr>
+        <w:rPr>
           <w:sz w:val="30"/>
           <w:szCs w:val="30"/>
         </w:rPr>
@@ -428,36 +515,11 @@
           <w:sz w:val="30"/>
           <w:szCs w:val="30"/>
         </w:rPr>
-        <w:lastRenderedPageBreak/>
-        <w:t>Reszta programu posiada funkcje interakcji z użytkownikiem</w:t>
-      </w:r>
-      <w:r>
-        <w:rPr>
-          <w:sz w:val="30"/>
-          <w:szCs w:val="30"/>
-        </w:rPr>
-        <w:t>:</w:t>
-      </w:r>
-    </w:p>
-    <w:bookmarkStart w:id="3" w:name="_MON_1667804165"/>
-    <w:bookmarkEnd w:id="3"/>
-    <w:p>
-      <w:pPr>
-        <w:rPr>
-          <w:sz w:val="30"/>
-          <w:szCs w:val="30"/>
-        </w:rPr>
-      </w:pPr>
-      <w:r>
-        <w:rPr>
-          <w:sz w:val="30"/>
-          <w:szCs w:val="30"/>
-        </w:rPr>
         <w:object w:dxaOrig="9072" w:dyaOrig="8406" w14:anchorId="148F97E0">
-          <v:shape id="_x0000_i1056" type="#_x0000_t75" style="width:453.75pt;height:420pt" o:ole="">
+          <v:shape id="_x0000_i1028" type="#_x0000_t75" style="width:453.75pt;height:420pt" o:ole="">
             <v:imagedata r:id="rId11" o:title=""/>
           </v:shape>
-          <o:OLEObject Type="Embed" ProgID="Word.OpenDocumentText.12" ShapeID="_x0000_i1056" DrawAspect="Content" ObjectID="_1667806018" r:id="rId12"/>
+          <o:OLEObject Type="Embed" ProgID="Word.OpenDocumentText.12" ShapeID="_x0000_i1028" DrawAspect="Content" ObjectID="_1667806936" r:id="rId12"/>
         </w:object>
       </w:r>
     </w:p>
@@ -466,10 +528,10 @@
     <w:p>
       <w:r>
         <w:object w:dxaOrig="9072" w:dyaOrig="9964" w14:anchorId="5195FFAE">
-          <v:shape id="_x0000_i1049" type="#_x0000_t75" style="width:453.75pt;height:498pt" o:ole="">
+          <v:shape id="_x0000_i1029" type="#_x0000_t75" style="width:453.75pt;height:498pt" o:ole="">
             <v:imagedata r:id="rId13" o:title=""/>
           </v:shape>
-          <o:OLEObject Type="Embed" ProgID="Word.OpenDocumentText.12" ShapeID="_x0000_i1049" DrawAspect="Content" ObjectID="_1667806019" r:id="rId14"/>
+          <o:OLEObject Type="Embed" ProgID="Word.OpenDocumentText.12" ShapeID="_x0000_i1029" DrawAspect="Content" ObjectID="_1667806937" r:id="rId14"/>
         </w:object>
       </w:r>
     </w:p>
@@ -492,10 +554,10 @@
     <w:p>
       <w:r>
         <w:object w:dxaOrig="9072" w:dyaOrig="3292" w14:anchorId="3DA94390">
-          <v:shape id="_x0000_i1052" type="#_x0000_t75" style="width:453.75pt;height:164.25pt" o:ole="">
+          <v:shape id="_x0000_i1030" type="#_x0000_t75" style="width:453.75pt;height:164.25pt" o:ole="">
             <v:imagedata r:id="rId15" o:title=""/>
           </v:shape>
-          <o:OLEObject Type="Embed" ProgID="Word.OpenDocumentText.12" ShapeID="_x0000_i1052" DrawAspect="Content" ObjectID="_1667806020" r:id="rId16"/>
+          <o:OLEObject Type="Embed" ProgID="Word.OpenDocumentText.12" ShapeID="_x0000_i1030" DrawAspect="Content" ObjectID="_1667806938" r:id="rId16"/>
         </w:object>
       </w:r>
     </w:p>
@@ -522,7 +584,10 @@
     </w:p>
     <w:p>
       <w:r>
-        <w:t>Menu główne zawierające listę zadań</w:t>
+        <w:t>Po uruchomieniu programu ukazuje się nam m</w:t>
+      </w:r>
+      <w:r>
+        <w:t>enu główne zawierające listę zadań</w:t>
       </w:r>
       <w:r>
         <w:t xml:space="preserve"> oraz listę dostępnych akcji.</w:t>
@@ -530,6 +595,9 @@
     </w:p>
     <w:p>
       <w:r>
+        <w:rPr>
+          <w:noProof/>
+        </w:rPr>
         <w:drawing>
           <wp:inline distT="0" distB="0" distL="0" distR="0" wp14:anchorId="7ACFA373" wp14:editId="11AE9169">
             <wp:extent cx="5760720" cy="3048000"/>
@@ -578,9 +646,15 @@
         <w:lastRenderedPageBreak/>
         <w:t>Spróbujmy usunąć testowy element.</w:t>
       </w:r>
-    </w:p>
-    <w:p>
-      <w:r>
+      <w:r>
+        <w:t xml:space="preserve"> Wybieramy „Usuwanie Elementu” z menu głównego. Następnie ukazuje nam się menu usuwania. Wybieramy 4 pozycję z listy.</w:t>
+      </w:r>
+    </w:p>
+    <w:p>
+      <w:r>
+        <w:rPr>
+          <w:noProof/>
+        </w:rPr>
         <w:drawing>
           <wp:inline distT="0" distB="0" distL="0" distR="0" wp14:anchorId="64918F9E" wp14:editId="3F3F930A">
             <wp:extent cx="4048690" cy="2238687"/>
@@ -621,11 +695,17 @@
     <w:p/>
     <w:p>
       <w:r>
-        <w:t>Po chwili ukazuje nam się menu z uaktualnioną listą.</w:t>
-      </w:r>
-    </w:p>
-    <w:p>
-      <w:r>
+        <w:t>Następnie</w:t>
+      </w:r>
+      <w:r>
+        <w:t xml:space="preserve"> ukazuje nam się menu z uaktualnioną listą.</w:t>
+      </w:r>
+    </w:p>
+    <w:p>
+      <w:r>
+        <w:rPr>
+          <w:noProof/>
+        </w:rPr>
         <w:drawing>
           <wp:inline distT="0" distB="0" distL="0" distR="0" wp14:anchorId="725B9D47" wp14:editId="3FAD9757">
             <wp:extent cx="3791479" cy="2143424"/>
@@ -671,6 +751,9 @@
     </w:p>
     <w:p>
       <w:r>
+        <w:rPr>
+          <w:noProof/>
+        </w:rPr>
         <w:drawing>
           <wp:inline distT="0" distB="0" distL="0" distR="0" wp14:anchorId="7C11B536" wp14:editId="4E61C3C4">
             <wp:extent cx="3743847" cy="1667108"/>
@@ -713,12 +796,20 @@
     <w:p/>
     <w:p>
       <w:r>
-        <w:lastRenderedPageBreak/>
-        <w:t>Otwiera nam się menu edycji elementu. Wybieramy zmianę stanu na „wykonany”</w:t>
-      </w:r>
-    </w:p>
-    <w:p>
-      <w:r>
+        <w:t xml:space="preserve">Otwiera nam się menu edycji elementu. Wybieramy </w:t>
+      </w:r>
+      <w:r>
+        <w:t xml:space="preserve">opcję </w:t>
+      </w:r>
+      <w:r>
+        <w:t>zmianę stanu na „wykonany”</w:t>
+      </w:r>
+    </w:p>
+    <w:p>
+      <w:r>
+        <w:rPr>
+          <w:noProof/>
+        </w:rPr>
         <w:drawing>
           <wp:inline distT="0" distB="0" distL="0" distR="0" wp14:anchorId="32A6BE81" wp14:editId="41E71F46">
             <wp:extent cx="3591426" cy="1667108"/>
@@ -759,11 +850,20 @@
     <w:p/>
     <w:p>
       <w:r>
-        <w:t>Po wykonaniu akcji wracamy do menu głównego z odświeżoną listą</w:t>
-      </w:r>
-    </w:p>
-    <w:p>
-      <w:r>
+        <w:t xml:space="preserve">Po wykonaniu akcji </w:t>
+      </w:r>
+      <w:r>
+        <w:t>program wraca</w:t>
+      </w:r>
+      <w:r>
+        <w:t xml:space="preserve"> do menu głównego z odświeżoną listą</w:t>
+      </w:r>
+    </w:p>
+    <w:p>
+      <w:r>
+        <w:rPr>
+          <w:noProof/>
+        </w:rPr>
         <w:drawing>
           <wp:inline distT="0" distB="0" distL="0" distR="0" wp14:anchorId="6398F402" wp14:editId="7DD5D07B">
             <wp:extent cx="4163006" cy="2915057"/>

</xml_diff>